<commit_message>
evo comp write up complete
</commit_message>
<xml_diff>
--- a/Modules/Evolutionary Computation/Docs/TB_Robot Report.docx
+++ b/Modules/Evolutionary Computation/Docs/TB_Robot Report.docx
@@ -165,7 +165,28 @@
                         <w:sz w:val="24"/>
                         <w:szCs w:val="24"/>
                       </w:rPr>
-                      <w:t>Evolutionary Robot Development for Robocode</w:t>
+                      <w:t xml:space="preserve">Evolutionary Robot Development </w:t>
+                    </w:r>
+                    <w:r>
+                      <w:rPr>
+                        <w:sz w:val="24"/>
+                        <w:szCs w:val="24"/>
+                      </w:rPr>
+                      <w:t>with</w:t>
+                    </w:r>
+                    <w:r>
+                      <w:rPr>
+                        <w:sz w:val="24"/>
+                        <w:szCs w:val="24"/>
+                      </w:rPr>
+                      <w:t xml:space="preserve"> Robocode</w:t>
+                    </w:r>
+                    <w:r>
+                      <w:rPr>
+                        <w:sz w:val="24"/>
+                        <w:szCs w:val="24"/>
+                      </w:rPr>
+                      <w:t xml:space="preserve"> API</w:t>
                     </w:r>
                   </w:p>
                 </w:tc>
@@ -228,46 +249,15 @@
                   </w:p>
                 </w:sdtContent>
               </w:sdt>
-              <w:sdt>
-                <w:sdtPr>
+              <w:p>
+                <w:pPr>
+                  <w:pStyle w:val="NoSpacing"/>
                   <w:rPr>
                     <w:sz w:val="28"/>
                     <w:szCs w:val="28"/>
                   </w:rPr>
-                  <w:alias w:val="Date"/>
-                  <w:tag w:val="Date"/>
-                  <w:id w:val="13406932"/>
-                  <w:placeholder>
-                    <w:docPart w:val="50710D1F1347473E836AB75B08F539EE"/>
-                  </w:placeholder>
-                  <w:dataBinding w:prefixMappings="xmlns:ns0='http://schemas.microsoft.com/office/2006/coverPageProps'" w:xpath="/ns0:CoverPageProperties[1]/ns0:PublishDate[1]" w:storeItemID="{55AF091B-3C7A-41E3-B477-F2FDAA23CFDA}"/>
-                  <w:date w:fullDate="2016-05-31T00:00:00Z">
-                    <w:dateFormat w:val="M-d-yyyy"/>
-                    <w:lid w:val="en-US"/>
-                    <w:storeMappedDataAs w:val="dateTime"/>
-                    <w:calendar w:val="gregorian"/>
-                  </w:date>
-                </w:sdtPr>
-                <w:sdtEndPr/>
-                <w:sdtContent>
-                  <w:p>
-                    <w:pPr>
-                      <w:pStyle w:val="NoSpacing"/>
-                      <w:rPr>
-                        <w:sz w:val="28"/>
-                        <w:szCs w:val="28"/>
-                      </w:rPr>
-                    </w:pPr>
-                    <w:r>
-                      <w:rPr>
-                        <w:sz w:val="28"/>
-                        <w:szCs w:val="28"/>
-                      </w:rPr>
-                      <w:t>5-31-2016</w:t>
-                    </w:r>
-                  </w:p>
-                </w:sdtContent>
-              </w:sdt>
+                </w:pPr>
+              </w:p>
               <w:p>
                 <w:pPr>
                   <w:pStyle w:val="NoSpacing"/>
@@ -352,7 +342,7 @@
           <w:r>
             <w:fldChar w:fldCharType="separate"/>
           </w:r>
-          <w:hyperlink w:anchor="_Toc443996091" w:history="1">
+          <w:hyperlink w:anchor="_Toc446574198" w:history="1">
             <w:r>
               <w:rPr>
                 <w:rStyle w:val="Hyperlink"/>
@@ -379,7 +369,7 @@
                 <w:noProof/>
                 <w:webHidden/>
               </w:rPr>
-              <w:instrText xml:space="preserve"> PAGEREF _Toc443996091 \h </w:instrText>
+              <w:instrText xml:space="preserve"> PAGEREF _Toc446574198 \h </w:instrText>
             </w:r>
             <w:r>
               <w:rPr>
@@ -422,7 +412,7 @@
               <w:lang w:eastAsia="en-GB"/>
             </w:rPr>
           </w:pPr>
-          <w:hyperlink w:anchor="_Toc443996092" w:history="1">
+          <w:hyperlink w:anchor="_Toc446574199" w:history="1">
             <w:r>
               <w:rPr>
                 <w:rStyle w:val="Hyperlink"/>
@@ -449,7 +439,7 @@
                 <w:noProof/>
                 <w:webHidden/>
               </w:rPr>
-              <w:instrText xml:space="preserve"> PAGEREF _Toc443996092 \h </w:instrText>
+              <w:instrText xml:space="preserve"> PAGEREF _Toc446574199 \h </w:instrText>
             </w:r>
             <w:r>
               <w:rPr>
@@ -487,16 +477,18 @@
               <w:tab w:val="right" w:leader="dot" w:pos="9016"/>
             </w:tabs>
             <w:rPr>
+              <w:rFonts w:eastAsiaTheme="minorEastAsia"/>
               <w:noProof/>
+              <w:lang w:eastAsia="en-GB"/>
             </w:rPr>
           </w:pPr>
-          <w:hyperlink w:anchor="_Toc443996093" w:history="1">
+          <w:hyperlink w:anchor="_Toc446574200" w:history="1">
             <w:r>
               <w:rPr>
                 <w:rStyle w:val="Hyperlink"/>
                 <w:noProof/>
               </w:rPr>
-              <w:t>Robot 1</w:t>
+              <w:t>Robot Solution</w:t>
             </w:r>
             <w:r>
               <w:rPr>
@@ -517,7 +509,7 @@
                 <w:noProof/>
                 <w:webHidden/>
               </w:rPr>
-              <w:instrText xml:space="preserve"> PAGEREF _Toc443996093 \h </w:instrText>
+              <w:instrText xml:space="preserve"> PAGEREF _Toc446574200 \h </w:instrText>
             </w:r>
             <w:r>
               <w:rPr>
@@ -537,7 +529,7 @@
                 <w:noProof/>
                 <w:webHidden/>
               </w:rPr>
-              <w:t>2</w:t>
+              <w:t>3</w:t>
             </w:r>
             <w:r>
               <w:rPr>
@@ -550,21 +542,24 @@
         </w:p>
         <w:p>
           <w:pPr>
-            <w:pStyle w:val="TOC2"/>
+            <w:pStyle w:val="TOC3"/>
             <w:tabs>
               <w:tab w:val="right" w:leader="dot" w:pos="9016"/>
             </w:tabs>
             <w:rPr>
+              <w:rFonts w:eastAsiaTheme="minorEastAsia"/>
               <w:noProof/>
+              <w:lang w:eastAsia="en-GB"/>
             </w:rPr>
           </w:pPr>
-          <w:hyperlink w:anchor="_Toc443996094" w:history="1">
+          <w:hyperlink w:anchor="_Toc446574201" w:history="1">
             <w:r>
               <w:rPr>
                 <w:rStyle w:val="Hyperlink"/>
-                <w:noProof/>
-              </w:rPr>
-              <w:t>Robot 2</w:t>
+                <w:b/>
+                <w:noProof/>
+              </w:rPr>
+              <w:t>Design</w:t>
             </w:r>
             <w:r>
               <w:rPr>
@@ -585,7 +580,7 @@
                 <w:noProof/>
                 <w:webHidden/>
               </w:rPr>
-              <w:instrText xml:space="preserve"> PAGEREF _Toc443996094 \h </w:instrText>
+              <w:instrText xml:space="preserve"> PAGEREF _Toc446574201 \h </w:instrText>
             </w:r>
             <w:r>
               <w:rPr>
@@ -605,7 +600,7 @@
                 <w:noProof/>
                 <w:webHidden/>
               </w:rPr>
-              <w:t>2</w:t>
+              <w:t>3</w:t>
             </w:r>
             <w:r>
               <w:rPr>
@@ -618,21 +613,24 @@
         </w:p>
         <w:p>
           <w:pPr>
-            <w:pStyle w:val="TOC2"/>
+            <w:pStyle w:val="TOC3"/>
             <w:tabs>
               <w:tab w:val="right" w:leader="dot" w:pos="9016"/>
             </w:tabs>
             <w:rPr>
+              <w:rFonts w:eastAsiaTheme="minorEastAsia"/>
               <w:noProof/>
+              <w:lang w:eastAsia="en-GB"/>
             </w:rPr>
           </w:pPr>
-          <w:hyperlink w:anchor="_Toc443996095" w:history="1">
+          <w:hyperlink w:anchor="_Toc446574202" w:history="1">
             <w:r>
               <w:rPr>
                 <w:rStyle w:val="Hyperlink"/>
-                <w:noProof/>
-              </w:rPr>
-              <w:t>Robot 3</w:t>
+                <w:b/>
+                <w:noProof/>
+              </w:rPr>
+              <w:t>Results</w:t>
             </w:r>
             <w:r>
               <w:rPr>
@@ -653,7 +651,7 @@
                 <w:noProof/>
                 <w:webHidden/>
               </w:rPr>
-              <w:instrText xml:space="preserve"> PAGEREF _Toc443996095 \h </w:instrText>
+              <w:instrText xml:space="preserve"> PAGEREF _Toc446574202 \h </w:instrText>
             </w:r>
             <w:r>
               <w:rPr>
@@ -673,7 +671,7 @@
                 <w:noProof/>
                 <w:webHidden/>
               </w:rPr>
-              <w:t>2</w:t>
+              <w:t>4</w:t>
             </w:r>
             <w:r>
               <w:rPr>
@@ -696,7 +694,7 @@
               <w:lang w:eastAsia="en-GB"/>
             </w:rPr>
           </w:pPr>
-          <w:hyperlink w:anchor="_Toc443996096" w:history="1">
+          <w:hyperlink w:anchor="_Toc446574204" w:history="1">
             <w:r>
               <w:rPr>
                 <w:rStyle w:val="Hyperlink"/>
@@ -723,7 +721,7 @@
                 <w:noProof/>
                 <w:webHidden/>
               </w:rPr>
-              <w:instrText xml:space="preserve"> PAGEREF _Toc443996096 \h </w:instrText>
+              <w:instrText xml:space="preserve"> PAGEREF _Toc446574204 \h </w:instrText>
             </w:r>
             <w:r>
               <w:rPr>
@@ -743,7 +741,7 @@
                 <w:noProof/>
                 <w:webHidden/>
               </w:rPr>
-              <w:t>2</w:t>
+              <w:t>5</w:t>
             </w:r>
             <w:r>
               <w:rPr>
@@ -766,7 +764,7 @@
               <w:lang w:eastAsia="en-GB"/>
             </w:rPr>
           </w:pPr>
-          <w:hyperlink w:anchor="_Toc443996097" w:history="1">
+          <w:hyperlink w:anchor="_Toc446574205" w:history="1">
             <w:r>
               <w:rPr>
                 <w:rStyle w:val="Hyperlink"/>
@@ -793,7 +791,7 @@
                 <w:noProof/>
                 <w:webHidden/>
               </w:rPr>
-              <w:instrText xml:space="preserve"> PAGEREF _Toc443996097 \h </w:instrText>
+              <w:instrText xml:space="preserve"> PAGEREF _Toc446574205 \h </w:instrText>
             </w:r>
             <w:r>
               <w:rPr>
@@ -813,7 +811,7 @@
                 <w:noProof/>
                 <w:webHidden/>
               </w:rPr>
-              <w:t>2</w:t>
+              <w:t>5</w:t>
             </w:r>
             <w:r>
               <w:rPr>
@@ -838,6 +836,24 @@
     </w:sdt>
     <w:p>
       <w:pPr>
+        <w:tabs>
+          <w:tab w:val="right" w:pos="9026"/>
+        </w:tabs>
+      </w:pPr>
+    </w:p>
+    <w:p>
+      <w:pPr>
+        <w:tabs>
+          <w:tab w:val="right" w:pos="9026"/>
+        </w:tabs>
+        <w:jc w:val="right"/>
+      </w:pPr>
+    </w:p>
+    <w:p>
+      <w:pPr>
+        <w:tabs>
+          <w:tab w:val="right" w:pos="9026"/>
+        </w:tabs>
         <w:rPr>
           <w:rFonts w:asciiTheme="majorHAnsi" w:eastAsiaTheme="majorEastAsia" w:hAnsiTheme="majorHAnsi" w:cstheme="majorBidi"/>
           <w:sz w:val="32"/>
@@ -847,6 +863,10 @@
       <w:r>
         <w:br w:type="page"/>
       </w:r>
+      <w:r>
+        <w:lastRenderedPageBreak/>
+        <w:tab/>
+      </w:r>
     </w:p>
     <w:p>
       <w:pPr>
@@ -855,12 +875,11 @@
           <w:color w:val="auto"/>
         </w:rPr>
       </w:pPr>
-      <w:bookmarkStart w:id="0" w:name="_Toc443996091"/>
+      <w:bookmarkStart w:id="0" w:name="_Toc446574198"/>
       <w:r>
         <w:rPr>
           <w:color w:val="auto"/>
         </w:rPr>
-        <w:lastRenderedPageBreak/>
         <w:t>Introduction</w:t>
       </w:r>
       <w:bookmarkEnd w:id="0"/>
@@ -868,7 +887,94 @@
     <w:p/>
     <w:p>
       <w:r>
-        <w:t>Genetic Algorithms have been a focused area of research for some time. Why, application, results</w:t>
+        <w:t xml:space="preserve">Evolutionary and </w:t>
+      </w:r>
+      <w:r>
+        <w:t>Genetic Algorithms have been a focuse</w:t>
+      </w:r>
+      <w:r>
+        <w:t>d area of research for many years.</w:t>
+      </w:r>
+      <w:r>
+        <w:t xml:space="preserve"> The most commonl</w:t>
+      </w:r>
+      <w:r>
+        <w:t xml:space="preserve">y found in practice today is </w:t>
+      </w:r>
+      <w:r>
+        <w:t xml:space="preserve">the </w:t>
+      </w:r>
+      <w:r>
+        <w:t>Genetic algorithm</w:t>
+      </w:r>
+      <w:r>
+        <w:t xml:space="preserve"> which is</w:t>
+      </w:r>
+      <w:r>
+        <w:t xml:space="preserve"> a sub class of Evolutionary Algorithms</w:t>
+      </w:r>
+      <w:r>
+        <w:t xml:space="preserve">. GA’s are based on natural selection using cross-over and mutation operators </w:t>
+      </w:r>
+      <w:r>
+        <w:t xml:space="preserve">to produce </w:t>
+      </w:r>
+      <w:r>
+        <w:t xml:space="preserve">a heuristic </w:t>
+      </w:r>
+      <w:r>
+        <w:t>algorithm</w:t>
+      </w:r>
+      <w:r>
+        <w:t xml:space="preserve"> </w:t>
+      </w:r>
+      <w:r>
+        <w:t>[</w:t>
+      </w:r>
+      <w:r>
+        <w:t>1</w:t>
+      </w:r>
+      <w:r>
+        <w:t>]</w:t>
+      </w:r>
+      <w:r>
+        <w:t>.</w:t>
+      </w:r>
+      <w:r>
+        <w:t xml:space="preserve"> Although both genetic and evolutionary algorithms deliver an adaptive and competitive method evolutionary programming has delivered more versatile and</w:t>
+      </w:r>
+      <w:r>
+        <w:t xml:space="preserve"> promising results [</w:t>
+      </w:r>
+      <w:r>
+        <w:t>2</w:t>
+      </w:r>
+      <w:r>
+        <w:t>].</w:t>
+      </w:r>
+      <w:r>
+        <w:t xml:space="preserve"> Evolutionary and Genetic algorithms are stochastic formulas.</w:t>
+      </w:r>
+      <w:r>
+        <w:t xml:space="preserve"> This report documents the design and implementation of a genetic algorithm</w:t>
+      </w:r>
+      <w:r>
+        <w:t xml:space="preserve"> based robot developed using the Robocode API [</w:t>
+      </w:r>
+      <w:r>
+        <w:t>3</w:t>
+      </w:r>
+      <w:r>
+        <w:t>]</w:t>
+      </w:r>
+      <w:r>
+        <w:t xml:space="preserve"> in order to better absorb the course content delivered on the SE3EC11 evolutionary computing module. </w:t>
+      </w:r>
+      <w:r>
+        <w:t xml:space="preserve"> </w:t>
+      </w:r>
+      <w:r>
+        <w:t xml:space="preserve"> </w:t>
       </w:r>
     </w:p>
     <w:p>
@@ -878,7 +984,7 @@
           <w:color w:val="auto"/>
         </w:rPr>
       </w:pPr>
-      <w:bookmarkStart w:id="1" w:name="_Toc443996092"/>
+      <w:bookmarkStart w:id="1" w:name="_Toc446574199"/>
       <w:r>
         <w:rPr>
           <w:color w:val="auto"/>
@@ -952,8 +1058,8 @@
             <v:path o:extrusionok="f" gradientshapeok="t" o:connecttype="rect"/>
             <o:lock v:ext="edit" aspectratio="t"/>
           </v:shapetype>
-          <v:shape id="_x0000_s1026" type="#_x0000_t75" style="position:absolute;left:0;text-align:left;margin-left:12pt;margin-top:8.15pt;width:210pt;height:170.5pt;z-index:251659264;mso-position-horizontal-relative:text;mso-position-vertical-relative:text;mso-width-relative:page;mso-height-relative:page">
-            <v:imagedata r:id="rId9" o:title="GenericAlgorithmFlowChart"/>
+          <v:shape id="_x0000_s1028" type="#_x0000_t75" style="position:absolute;left:0;text-align:left;margin-left:32.25pt;margin-top:12.7pt;width:367.5pt;height:321pt;z-index:251659264;mso-position-horizontal-relative:text;mso-position-vertical-relative:text;mso-width-relative:page;mso-height-relative:page">
+            <v:imagedata r:id="rId9" o:title="GeneticAlgorthm"/>
             <w10:wrap type="square"/>
           </v:shape>
         </w:pict>
@@ -1031,9 +1137,34 @@
         <w:ind w:left="405"/>
       </w:pPr>
     </w:p>
-    <w:p>
-      <w:bookmarkStart w:id="2" w:name="_Toc443996093"/>
-    </w:p>
+    <w:p/>
+    <w:p/>
+    <w:p/>
+    <w:p/>
+    <w:p/>
+    <w:p/>
+    <w:p/>
+    <w:p>
+      <w:r>
+        <w:t>Figure 1</w:t>
+      </w:r>
+      <w:r>
+        <w:t xml:space="preserve"> illustrates the </w:t>
+      </w:r>
+      <w:r>
+        <w:t>hierarchy</w:t>
+      </w:r>
+      <w:r>
+        <w:t xml:space="preserve"> of the robot solution developed in this assignment</w:t>
+      </w:r>
+      <w:r>
+        <w:t>.</w:t>
+      </w:r>
+      <w:r>
+        <w:t xml:space="preserve"> On each round natural evolution is performed on each phenotype representation to complete a generation.</w:t>
+      </w:r>
+    </w:p>
+    <w:p/>
     <w:p/>
     <w:p>
       <w:pPr>
@@ -1042,267 +1173,1359 @@
           <w:color w:val="auto"/>
         </w:rPr>
       </w:pPr>
+      <w:bookmarkStart w:id="2" w:name="_Toc446574200"/>
       <w:r>
         <w:rPr>
           <w:color w:val="auto"/>
         </w:rPr>
-        <w:t>Ideas:</w:t>
-      </w:r>
-    </w:p>
-    <w:p>
-      <w:pPr>
-        <w:pStyle w:val="ListParagraph"/>
-        <w:numPr>
-          <w:ilvl w:val="0"/>
-          <w:numId w:val="2"/>
-        </w:numPr>
-      </w:pPr>
-      <w:r>
-        <w:t>Robot that can avoid collisions with walls, other tanks and bullets best.</w:t>
-      </w:r>
-    </w:p>
-    <w:p>
-      <w:pPr>
-        <w:pStyle w:val="ListParagraph"/>
-        <w:numPr>
-          <w:ilvl w:val="0"/>
-          <w:numId w:val="2"/>
-        </w:numPr>
-      </w:pPr>
-      <w:r>
-        <w:t xml:space="preserve">Robot that has the most kills at the </w:t>
-      </w:r>
-      <w:r>
-        <w:t>end</w:t>
-      </w:r>
-      <w:r>
-        <w:t xml:space="preserve"> of the cycle. </w:t>
-      </w:r>
-    </w:p>
-    <w:p>
-      <w:pPr>
-        <w:pStyle w:val="ListParagraph"/>
-        <w:numPr>
-          <w:ilvl w:val="0"/>
-          <w:numId w:val="2"/>
-        </w:numPr>
-      </w:pPr>
-      <w:r>
-        <w:t xml:space="preserve">Robot </w:t>
-      </w:r>
-      <w:r>
-        <w:t>with the best kills to health remaining comparison.</w:t>
-      </w:r>
-    </w:p>
-    <w:p>
-      <w:pPr>
-        <w:pStyle w:val="ListParagraph"/>
-        <w:numPr>
-          <w:ilvl w:val="0"/>
-          <w:numId w:val="2"/>
-        </w:numPr>
-      </w:pPr>
-      <w:r>
-        <w:t>Points awarded for finding/scanning another robot.</w:t>
-      </w:r>
-    </w:p>
-    <w:p>
-      <w:pPr>
-        <w:pStyle w:val="ListParagraph"/>
-        <w:numPr>
-          <w:ilvl w:val="0"/>
-          <w:numId w:val="2"/>
-        </w:numPr>
-      </w:pPr>
-      <w:r>
-        <w:t>Consider changes/adaptions the environment/genotype.</w:t>
-      </w:r>
-    </w:p>
-    <w:p>
-      <w:pPr>
-        <w:pStyle w:val="ListParagraph"/>
-        <w:numPr>
-          <w:ilvl w:val="0"/>
-          <w:numId w:val="2"/>
-        </w:numPr>
-      </w:pPr>
-      <w:r>
-        <w:t>Roulette selection process for parents to breed children based on fitness level. Probability value assigned to fittest parents.</w:t>
-      </w:r>
-    </w:p>
-    <w:p>
-      <w:pPr>
-        <w:pStyle w:val="ListParagraph"/>
-        <w:numPr>
-          <w:ilvl w:val="0"/>
-          <w:numId w:val="2"/>
-        </w:numPr>
-      </w:pPr>
-      <w:r>
-        <w:t>N-crossover methods</w:t>
-      </w:r>
-    </w:p>
-    <w:p>
-      <w:pPr>
-        <w:pStyle w:val="ListParagraph"/>
-        <w:numPr>
-          <w:ilvl w:val="0"/>
-          <w:numId w:val="2"/>
-        </w:numPr>
-      </w:pPr>
-      <w:r>
-        <w:t xml:space="preserve">Mutation methods </w:t>
-      </w:r>
-    </w:p>
-    <w:p/>
-    <w:p>
-      <w:pPr>
-        <w:pStyle w:val="Heading2"/>
-        <w:ind w:firstLine="45"/>
+        <w:lastRenderedPageBreak/>
+        <w:t>Robot</w:t>
+      </w:r>
+      <w:r>
         <w:rPr>
           <w:color w:val="auto"/>
         </w:rPr>
-      </w:pPr>
-      <w:r>
+        <w:t xml:space="preserve"> Solution</w:t>
+      </w:r>
+      <w:bookmarkEnd w:id="2"/>
+    </w:p>
+    <w:p>
+      <w:pPr>
+        <w:spacing w:after="0"/>
+      </w:pPr>
+    </w:p>
+    <w:p>
+      <w:pPr>
+        <w:pStyle w:val="Heading3"/>
         <w:rPr>
+          <w:b/>
           <w:color w:val="auto"/>
         </w:rPr>
-        <w:t>Robot 1</w:t>
-      </w:r>
-      <w:bookmarkEnd w:id="2"/>
-    </w:p>
-    <w:p>
-      <w:pPr>
-        <w:pStyle w:val="ListParagraph"/>
-        <w:ind w:left="405"/>
-      </w:pPr>
-      <w:r>
-        <w:t>Design</w:t>
-      </w:r>
-    </w:p>
-    <w:p>
-      <w:pPr>
-        <w:pStyle w:val="ListParagraph"/>
-        <w:ind w:left="405"/>
-      </w:pPr>
-      <w:r>
-        <w:t>Results</w:t>
-      </w:r>
-    </w:p>
-    <w:p>
-      <w:pPr>
-        <w:pStyle w:val="ListParagraph"/>
-        <w:ind w:left="405"/>
-      </w:pPr>
-      <w:r>
-        <w:t>Conclusion</w:t>
-      </w:r>
-    </w:p>
-    <w:p>
-      <w:pPr>
-        <w:pStyle w:val="ListParagraph"/>
-        <w:ind w:left="405"/>
-      </w:pPr>
-    </w:p>
-    <w:p>
-      <w:pPr>
-        <w:pStyle w:val="Heading2"/>
-        <w:ind w:firstLine="45"/>
+      </w:pPr>
+      <w:bookmarkStart w:id="3" w:name="_Toc446574201"/>
+      <w:r>
         <w:rPr>
+          <w:b/>
           <w:color w:val="auto"/>
         </w:rPr>
-      </w:pPr>
-      <w:bookmarkStart w:id="3" w:name="_Toc443996094"/>
+        <w:t>Design</w:t>
+      </w:r>
+      <w:bookmarkEnd w:id="3"/>
+    </w:p>
+    <w:p>
+      <w:r>
+        <w:t>T</w:t>
+      </w:r>
+      <w:r>
+        <w:t>his</w:t>
+      </w:r>
+      <w:r>
+        <w:t xml:space="preserve"> robot de</w:t>
+      </w:r>
+      <w:r>
+        <w:t>veloped uses a genet</w:t>
+      </w:r>
+      <w:r>
+        <w:t>ic algor</w:t>
+      </w:r>
+      <w:r>
+        <w:t>ithm</w:t>
+      </w:r>
+      <w:r>
+        <w:t xml:space="preserve"> to evolve and optimize</w:t>
+      </w:r>
+      <w:r>
+        <w:t xml:space="preserve"> a</w:t>
+      </w:r>
+      <w:r>
+        <w:t xml:space="preserve"> </w:t>
+      </w:r>
+      <w:r>
+        <w:t>targeted skill</w:t>
+      </w:r>
+      <w:r>
+        <w:t xml:space="preserve"> or trait</w:t>
+      </w:r>
+      <w:r>
+        <w:t>.</w:t>
+      </w:r>
+      <w:r>
+        <w:t xml:space="preserve"> </w:t>
+      </w:r>
+      <w:r>
+        <w:t>Phenotypes</w:t>
+      </w:r>
+      <w:r>
+        <w:t xml:space="preserve"> of </w:t>
+      </w:r>
+      <w:r>
+        <w:t>each round</w:t>
+      </w:r>
+      <w:r>
+        <w:t xml:space="preserve"> within the emulated robocode battle are</w:t>
+      </w:r>
+      <w:r>
+        <w:t xml:space="preserve"> </w:t>
+      </w:r>
+      <w:r>
+        <w:t>stored as</w:t>
+      </w:r>
+      <w:r>
+        <w:t xml:space="preserve"> </w:t>
+      </w:r>
+      <w:r>
+        <w:t>character string</w:t>
+      </w:r>
+      <w:r>
+        <w:t>s that represent chromosomes</w:t>
+      </w:r>
+      <w:r>
+        <w:t xml:space="preserve"> illustrated in figure.1</w:t>
+      </w:r>
+      <w:r>
+        <w:t xml:space="preserve"> and 2.</w:t>
+      </w:r>
+      <w:r>
+        <w:t xml:space="preserve"> </w:t>
+      </w:r>
+      <w:r>
+        <w:t xml:space="preserve">Genotype moves and scores are stored </w:t>
+      </w:r>
+      <w:r>
+        <w:t>separately</w:t>
+      </w:r>
+      <w:r>
+        <w:t xml:space="preserve"> </w:t>
+      </w:r>
+      <w:r>
+        <w:t>but whilst</w:t>
+      </w:r>
+      <w:r>
+        <w:t xml:space="preserve"> scores are sort</w:t>
+      </w:r>
+      <w:r>
+        <w:t>ed</w:t>
+      </w:r>
+      <w:r>
+        <w:t xml:space="preserve"> the switches </w:t>
+      </w:r>
+      <w:r>
+        <w:t>are made in</w:t>
+      </w:r>
+      <w:r>
+        <w:t xml:space="preserve"> the Genotype data.</w:t>
+      </w:r>
+    </w:p>
+    <w:p>
       <w:r>
         <w:rPr>
+          <w:b/>
+        </w:rPr>
+        <w:t>Figure.1</w:t>
+      </w:r>
+      <w:r>
+        <w:t xml:space="preserve"> </w:t>
+      </w:r>
+      <w:r>
+        <w:t>Phenotype</w:t>
+      </w:r>
+      <w:r>
+        <w:t xml:space="preserve"> moves</w:t>
+      </w:r>
+    </w:p>
+    <w:tbl>
+      <w:tblPr>
+        <w:tblStyle w:val="TableGrid"/>
+        <w:tblW w:w="0" w:type="auto"/>
+        <w:tblLayout w:type="fixed"/>
+        <w:tblLook w:val="04A0" w:firstRow="1" w:lastRow="0" w:firstColumn="1" w:lastColumn="0" w:noHBand="0" w:noVBand="1"/>
+      </w:tblPr>
+      <w:tblGrid>
+        <w:gridCol w:w="2405"/>
+        <w:gridCol w:w="6611"/>
+      </w:tblGrid>
+      <w:tr>
+        <w:tc>
+          <w:tcPr>
+            <w:tcW w:w="2405" w:type="dxa"/>
+          </w:tcPr>
+          <w:p>
+            <w:r>
+              <w:t>Chromosome1</w:t>
+            </w:r>
+          </w:p>
+        </w:tc>
+        <w:tc>
+          <w:tcPr>
+            <w:tcW w:w="6611" w:type="dxa"/>
+          </w:tcPr>
+          <w:p>
+            <w:r>
+              <w:t>;06,72,;01,20,;03,91,;07,84,;05,34,;05,21</w:t>
+            </w:r>
+            <w:r>
+              <w:t>;04,50,;03,53,;05,91,;02,58,;04,94,;02,39</w:t>
+            </w:r>
+            <w:r>
+              <w:t>,;06,24,;01,26,;01,89,;03,86,;07,46,;04,</w:t>
+            </w:r>
+            <w:r>
+              <w:t>4</w:t>
+            </w:r>
+            <w:r>
+              <w:t>0,;03,70,;04,59</w:t>
+            </w:r>
+            <w:r>
+              <w:t>,</w:t>
+            </w:r>
+          </w:p>
+        </w:tc>
+      </w:tr>
+      <w:tr>
+        <w:tc>
+          <w:tcPr>
+            <w:tcW w:w="2405" w:type="dxa"/>
+          </w:tcPr>
+          <w:p>
+            <w:r>
+              <w:t>Token of chromosome 1</w:t>
+            </w:r>
+          </w:p>
+        </w:tc>
+        <w:tc>
+          <w:tcPr>
+            <w:tcW w:w="6611" w:type="dxa"/>
+          </w:tcPr>
+          <w:p>
+            <w:r>
+              <w:t>;06,72,</w:t>
+            </w:r>
+          </w:p>
+        </w:tc>
+      </w:tr>
+      <w:tr>
+        <w:tc>
+          <w:tcPr>
+            <w:tcW w:w="2405" w:type="dxa"/>
+          </w:tcPr>
+          <w:p>
+            <w:r>
+              <w:t>Representation</w:t>
+            </w:r>
+          </w:p>
+        </w:tc>
+        <w:tc>
+          <w:tcPr>
+            <w:tcW w:w="6611" w:type="dxa"/>
+          </w:tcPr>
+          <w:p>
+            <w:r>
+              <w:t>;behaviour,power,</w:t>
+            </w:r>
+          </w:p>
+        </w:tc>
+      </w:tr>
+    </w:tbl>
+    <w:p/>
+    <w:p>
+      <w:pPr>
+        <w:rPr>
+          <w:b/>
+        </w:rPr>
+      </w:pPr>
+      <w:r>
+        <w:rPr>
+          <w:b/>
+        </w:rPr>
+        <w:t>Figure.2</w:t>
+      </w:r>
+      <w:r>
+        <w:t xml:space="preserve"> </w:t>
+      </w:r>
+      <w:r>
+        <w:t>Genotype</w:t>
+      </w:r>
+      <w:r>
+        <w:t xml:space="preserve"> scores</w:t>
+      </w:r>
+    </w:p>
+    <w:tbl>
+      <w:tblPr>
+        <w:tblStyle w:val="TableGrid"/>
+        <w:tblW w:w="0" w:type="auto"/>
+        <w:tblLook w:val="04A0" w:firstRow="1" w:lastRow="0" w:firstColumn="1" w:lastColumn="0" w:noHBand="0" w:noVBand="1"/>
+      </w:tblPr>
+      <w:tblGrid>
+        <w:gridCol w:w="2254"/>
+        <w:gridCol w:w="6762"/>
+      </w:tblGrid>
+      <w:tr>
+        <w:tc>
+          <w:tcPr>
+            <w:tcW w:w="2254" w:type="dxa"/>
+          </w:tcPr>
+          <w:p>
+            <w:r>
+              <w:t>Chromosome 1</w:t>
+            </w:r>
+          </w:p>
+        </w:tc>
+        <w:tc>
+          <w:tcPr>
+            <w:tcW w:w="6762" w:type="dxa"/>
+          </w:tcPr>
+          <w:p>
+            <w:r>
+              <w:t>;09,71,13,-07</w:t>
+            </w:r>
+            <w:r>
+              <w:t>,</w:t>
+            </w:r>
+          </w:p>
+        </w:tc>
+      </w:tr>
+      <w:tr>
+        <w:tc>
+          <w:tcPr>
+            <w:tcW w:w="2254" w:type="dxa"/>
+          </w:tcPr>
+          <w:p>
+            <w:r>
+              <w:t>Representation</w:t>
+            </w:r>
+          </w:p>
+        </w:tc>
+        <w:tc>
+          <w:tcPr>
+            <w:tcW w:w="6762" w:type="dxa"/>
+          </w:tcPr>
+          <w:p>
+            <w:r>
+              <w:t>;roundDamageTaken,defenseSkills,attackSkills,navigationSkills,</w:t>
+            </w:r>
+          </w:p>
+        </w:tc>
+      </w:tr>
+    </w:tbl>
+    <w:p/>
+    <w:p>
+      <w:r>
+        <w:t xml:space="preserve">The moves </w:t>
+      </w:r>
+      <w:r>
+        <w:t>are</w:t>
+      </w:r>
+      <w:r>
+        <w:t xml:space="preserve"> built </w:t>
+      </w:r>
+      <w:r>
+        <w:t>up of</w:t>
+      </w:r>
+      <w:r>
+        <w:t xml:space="preserve"> behaviour</w:t>
+      </w:r>
+      <w:r>
+        <w:t>s implemented as a selection of enums in</w:t>
+      </w:r>
+      <w:r>
+        <w:t xml:space="preserve"> java</w:t>
+      </w:r>
+      <w:r>
+        <w:t xml:space="preserve"> code </w:t>
+      </w:r>
+      <w:r>
+        <w:t xml:space="preserve">and </w:t>
+      </w:r>
+      <w:r>
+        <w:t xml:space="preserve">a </w:t>
+      </w:r>
+      <w:r>
+        <w:t>power</w:t>
+      </w:r>
+      <w:r>
+        <w:t xml:space="preserve"> to signify the intensity of the behaviour</w:t>
+      </w:r>
+      <w:r>
+        <w:t xml:space="preserve">. </w:t>
+      </w:r>
+      <w:r>
+        <w:t>Figure.3</w:t>
+      </w:r>
+      <w:r>
+        <w:rPr>
+          <w:b/>
+        </w:rPr>
+        <w:t xml:space="preserve"> </w:t>
+      </w:r>
+      <w:r>
+        <w:t xml:space="preserve">displays the different behaviours that may represent </w:t>
+      </w:r>
+      <w:r>
+        <w:t>a phenotype</w:t>
+      </w:r>
+      <w:r>
+        <w:t>.</w:t>
+      </w:r>
+    </w:p>
+    <w:p>
+      <w:pPr>
+        <w:rPr>
+          <w:b/>
+        </w:rPr>
+      </w:pPr>
+      <w:r>
+        <w:rPr>
+          <w:b/>
+        </w:rPr>
+        <w:t>Figure.3</w:t>
+      </w:r>
+      <w:r>
+        <w:rPr>
+          <w:b/>
+        </w:rPr>
+        <w:t xml:space="preserve"> </w:t>
+      </w:r>
+      <w:r>
+        <w:t>Possible Behaviours</w:t>
+      </w:r>
+    </w:p>
+    <w:tbl>
+      <w:tblPr>
+        <w:tblStyle w:val="TableGrid"/>
+        <w:tblW w:w="0" w:type="auto"/>
+        <w:tblLook w:val="04A0" w:firstRow="1" w:lastRow="0" w:firstColumn="1" w:lastColumn="0" w:noHBand="0" w:noVBand="1"/>
+      </w:tblPr>
+      <w:tblGrid>
+        <w:gridCol w:w="4508"/>
+        <w:gridCol w:w="4508"/>
+      </w:tblGrid>
+      <w:tr>
+        <w:tc>
+          <w:tcPr>
+            <w:tcW w:w="4508" w:type="dxa"/>
+            <w:shd w:val="clear" w:color="auto" w:fill="BFBFBF" w:themeFill="background1" w:themeFillShade="BF"/>
+          </w:tcPr>
+          <w:p>
+            <w:pPr>
+              <w:jc w:val="center"/>
+            </w:pPr>
+            <w:r>
+              <w:t>ENUM</w:t>
+            </w:r>
+          </w:p>
+        </w:tc>
+        <w:tc>
+          <w:tcPr>
+            <w:tcW w:w="4508" w:type="dxa"/>
+            <w:shd w:val="clear" w:color="auto" w:fill="BFBFBF" w:themeFill="background1" w:themeFillShade="BF"/>
+          </w:tcPr>
+          <w:p>
+            <w:pPr>
+              <w:jc w:val="center"/>
+            </w:pPr>
+            <w:r>
+              <w:t>Behaviour</w:t>
+            </w:r>
+          </w:p>
+        </w:tc>
+      </w:tr>
+      <w:tr>
+        <w:tc>
+          <w:tcPr>
+            <w:tcW w:w="4508" w:type="dxa"/>
+          </w:tcPr>
+          <w:p>
+            <w:pPr>
+              <w:jc w:val="center"/>
+            </w:pPr>
+            <w:r>
+              <w:t xml:space="preserve">Case </w:t>
+            </w:r>
+            <w:r>
+              <w:t>0</w:t>
+            </w:r>
+          </w:p>
+        </w:tc>
+        <w:tc>
+          <w:tcPr>
+            <w:tcW w:w="4508" w:type="dxa"/>
+          </w:tcPr>
+          <w:p>
+            <w:pPr>
+              <w:jc w:val="center"/>
+            </w:pPr>
+            <w:r>
+              <w:t>turnLeft(power)</w:t>
+            </w:r>
+          </w:p>
+        </w:tc>
+      </w:tr>
+      <w:tr>
+        <w:tc>
+          <w:tcPr>
+            <w:tcW w:w="4508" w:type="dxa"/>
+          </w:tcPr>
+          <w:p>
+            <w:pPr>
+              <w:jc w:val="center"/>
+            </w:pPr>
+            <w:r>
+              <w:t xml:space="preserve">Case </w:t>
+            </w:r>
+            <w:r>
+              <w:t>1</w:t>
+            </w:r>
+          </w:p>
+        </w:tc>
+        <w:tc>
+          <w:tcPr>
+            <w:tcW w:w="4508" w:type="dxa"/>
+          </w:tcPr>
+          <w:p>
+            <w:pPr>
+              <w:jc w:val="center"/>
+            </w:pPr>
+            <w:r>
+              <w:t>turnRight(power)</w:t>
+            </w:r>
+          </w:p>
+        </w:tc>
+      </w:tr>
+      <w:tr>
+        <w:tc>
+          <w:tcPr>
+            <w:tcW w:w="4508" w:type="dxa"/>
+          </w:tcPr>
+          <w:p>
+            <w:pPr>
+              <w:jc w:val="center"/>
+            </w:pPr>
+            <w:r>
+              <w:t xml:space="preserve">Case </w:t>
+            </w:r>
+            <w:r>
+              <w:t>2</w:t>
+            </w:r>
+          </w:p>
+        </w:tc>
+        <w:tc>
+          <w:tcPr>
+            <w:tcW w:w="4508" w:type="dxa"/>
+          </w:tcPr>
+          <w:p>
+            <w:pPr>
+              <w:jc w:val="center"/>
+            </w:pPr>
+            <w:r>
+              <w:t>ahead(power)</w:t>
+            </w:r>
+          </w:p>
+        </w:tc>
+      </w:tr>
+      <w:tr>
+        <w:tc>
+          <w:tcPr>
+            <w:tcW w:w="4508" w:type="dxa"/>
+          </w:tcPr>
+          <w:p>
+            <w:pPr>
+              <w:jc w:val="center"/>
+            </w:pPr>
+            <w:r>
+              <w:t xml:space="preserve">Case </w:t>
+            </w:r>
+            <w:r>
+              <w:t>3</w:t>
+            </w:r>
+          </w:p>
+        </w:tc>
+        <w:tc>
+          <w:tcPr>
+            <w:tcW w:w="4508" w:type="dxa"/>
+          </w:tcPr>
+          <w:p>
+            <w:pPr>
+              <w:jc w:val="center"/>
+            </w:pPr>
+            <w:r>
+              <w:t>back(power)</w:t>
+            </w:r>
+          </w:p>
+        </w:tc>
+      </w:tr>
+      <w:tr>
+        <w:tc>
+          <w:tcPr>
+            <w:tcW w:w="4508" w:type="dxa"/>
+          </w:tcPr>
+          <w:p>
+            <w:pPr>
+              <w:jc w:val="center"/>
+            </w:pPr>
+            <w:r>
+              <w:t xml:space="preserve">Case </w:t>
+            </w:r>
+            <w:r>
+              <w:t>4</w:t>
+            </w:r>
+          </w:p>
+        </w:tc>
+        <w:tc>
+          <w:tcPr>
+            <w:tcW w:w="4508" w:type="dxa"/>
+          </w:tcPr>
+          <w:p>
+            <w:pPr>
+              <w:jc w:val="center"/>
+            </w:pPr>
+            <w:r>
+              <w:t>turnGunLeft(power)</w:t>
+            </w:r>
+          </w:p>
+        </w:tc>
+      </w:tr>
+      <w:tr>
+        <w:tc>
+          <w:tcPr>
+            <w:tcW w:w="4508" w:type="dxa"/>
+          </w:tcPr>
+          <w:p>
+            <w:pPr>
+              <w:jc w:val="center"/>
+            </w:pPr>
+            <w:r>
+              <w:t xml:space="preserve">Case </w:t>
+            </w:r>
+            <w:r>
+              <w:t>5</w:t>
+            </w:r>
+          </w:p>
+        </w:tc>
+        <w:tc>
+          <w:tcPr>
+            <w:tcW w:w="4508" w:type="dxa"/>
+          </w:tcPr>
+          <w:p>
+            <w:pPr>
+              <w:jc w:val="center"/>
+            </w:pPr>
+            <w:r>
+              <w:t>turnGunRight(power)</w:t>
+            </w:r>
+          </w:p>
+        </w:tc>
+      </w:tr>
+      <w:tr>
+        <w:trPr>
+          <w:trHeight w:val="70"/>
+        </w:trPr>
+        <w:tc>
+          <w:tcPr>
+            <w:tcW w:w="4508" w:type="dxa"/>
+          </w:tcPr>
+          <w:p>
+            <w:pPr>
+              <w:jc w:val="center"/>
+            </w:pPr>
+            <w:r>
+              <w:t xml:space="preserve">Case </w:t>
+            </w:r>
+            <w:r>
+              <w:t>6</w:t>
+            </w:r>
+          </w:p>
+        </w:tc>
+        <w:tc>
+          <w:tcPr>
+            <w:tcW w:w="4508" w:type="dxa"/>
+          </w:tcPr>
+          <w:p>
+            <w:pPr>
+              <w:jc w:val="center"/>
+            </w:pPr>
+            <w:r>
+              <w:t>fire(power)</w:t>
+            </w:r>
+          </w:p>
+        </w:tc>
+      </w:tr>
+    </w:tbl>
+    <w:p>
+      <w:pPr>
+        <w:rPr>
+          <w:b/>
+        </w:rPr>
+      </w:pPr>
+    </w:p>
+    <w:p>
+      <w:r>
+        <w:t>T</w:t>
+      </w:r>
+      <w:r>
+        <w:t>he</w:t>
+      </w:r>
+      <w:r>
+        <w:t xml:space="preserve"> first round of the algorithm is used to generate</w:t>
+      </w:r>
+      <w:r>
+        <w:t xml:space="preserve"> a population size</w:t>
+      </w:r>
+      <w:r>
+        <w:t xml:space="preserve"> of 100 </w:t>
+      </w:r>
+      <w:r>
+        <w:t>if no phenotype data is</w:t>
+      </w:r>
+      <w:r>
+        <w:t xml:space="preserve"> </w:t>
+      </w:r>
+      <w:r>
+        <w:t>detected.</w:t>
+      </w:r>
+      <w:r>
+        <w:t xml:space="preserve"> The initial population values</w:t>
+      </w:r>
+      <w:r>
+        <w:t xml:space="preserve"> are</w:t>
+      </w:r>
+      <w:r>
+        <w:t xml:space="preserve"> generated at random.</w:t>
+      </w:r>
+      <w:r>
+        <w:t xml:space="preserve"> On each round one generation is carried out by performing behaviours and scoring each phenotype in the population</w:t>
+      </w:r>
+      <w:r>
+        <w:t xml:space="preserve"> by event</w:t>
+      </w:r>
+      <w:r>
+        <w:t>.</w:t>
+      </w:r>
+      <w:r>
+        <w:t xml:space="preserve"> Events that happen within the Genotype dictate the scoring system in which </w:t>
+      </w:r>
+      <w:r>
+        <w:t xml:space="preserve">robot </w:t>
+      </w:r>
+      <w:r>
+        <w:t>fitness</w:t>
+      </w:r>
+      <w:r>
+        <w:t xml:space="preserve"> is</w:t>
+      </w:r>
+      <w:r>
+        <w:t xml:space="preserve"> derived.</w:t>
+      </w:r>
+      <w:r>
+        <w:t xml:space="preserve"> A list of the events that manage these attributes are listed in Figure.4.</w:t>
+      </w:r>
+      <w:r>
+        <w:t xml:space="preserve"> This robot design is based on a defensive approach where the fitness of the phenotype is determined by the ‘roundDamageAttack’</w:t>
+      </w:r>
+      <w:r>
+        <w:t>. The next robot design would be catered towards attack.</w:t>
+      </w:r>
+    </w:p>
+    <w:p>
+      <w:r>
+        <w:rPr>
+          <w:b/>
+        </w:rPr>
+        <w:t>Figure.4</w:t>
+      </w:r>
+      <w:r>
+        <w:t xml:space="preserve"> </w:t>
+      </w:r>
+      <w:r>
+        <w:t>Attributes scored on event</w:t>
+      </w:r>
+    </w:p>
+    <w:tbl>
+      <w:tblPr>
+        <w:tblStyle w:val="TableGrid"/>
+        <w:tblW w:w="0" w:type="auto"/>
+        <w:tblLook w:val="04A0" w:firstRow="1" w:lastRow="0" w:firstColumn="1" w:lastColumn="0" w:noHBand="0" w:noVBand="1"/>
+      </w:tblPr>
+      <w:tblGrid>
+        <w:gridCol w:w="4508"/>
+        <w:gridCol w:w="4508"/>
+      </w:tblGrid>
+      <w:tr>
+        <w:tc>
+          <w:tcPr>
+            <w:tcW w:w="4508" w:type="dxa"/>
+            <w:shd w:val="clear" w:color="auto" w:fill="BFBFBF" w:themeFill="background1" w:themeFillShade="BF"/>
+          </w:tcPr>
+          <w:p>
+            <w:pPr>
+              <w:jc w:val="center"/>
+            </w:pPr>
+            <w:r>
+              <w:t>Event</w:t>
+            </w:r>
+          </w:p>
+        </w:tc>
+        <w:tc>
+          <w:tcPr>
+            <w:tcW w:w="4508" w:type="dxa"/>
+            <w:shd w:val="clear" w:color="auto" w:fill="BFBFBF" w:themeFill="background1" w:themeFillShade="BF"/>
+          </w:tcPr>
+          <w:p>
+            <w:pPr>
+              <w:jc w:val="center"/>
+            </w:pPr>
+            <w:r>
+              <w:t>Score attribute</w:t>
+            </w:r>
+          </w:p>
+        </w:tc>
+      </w:tr>
+      <w:tr>
+        <w:tc>
+          <w:tcPr>
+            <w:tcW w:w="4508" w:type="dxa"/>
+          </w:tcPr>
+          <w:p>
+            <w:pPr>
+              <w:jc w:val="center"/>
+            </w:pPr>
+            <w:r>
+              <w:t>onScannedRobot</w:t>
+            </w:r>
+          </w:p>
+        </w:tc>
+        <w:tc>
+          <w:tcPr>
+            <w:tcW w:w="4508" w:type="dxa"/>
+          </w:tcPr>
+          <w:p>
+            <w:pPr>
+              <w:jc w:val="center"/>
+            </w:pPr>
+            <w:r>
+              <w:t>attackSkills++</w:t>
+            </w:r>
+          </w:p>
+        </w:tc>
+      </w:tr>
+      <w:tr>
+        <w:tc>
+          <w:tcPr>
+            <w:tcW w:w="4508" w:type="dxa"/>
+          </w:tcPr>
+          <w:p>
+            <w:pPr>
+              <w:jc w:val="center"/>
+            </w:pPr>
+            <w:r>
+              <w:t>onBulletHit</w:t>
+            </w:r>
+          </w:p>
+        </w:tc>
+        <w:tc>
+          <w:tcPr>
+            <w:tcW w:w="4508" w:type="dxa"/>
+          </w:tcPr>
+          <w:p>
+            <w:pPr>
+              <w:jc w:val="center"/>
+            </w:pPr>
+            <w:r>
+              <w:t>attackSkills + 1</w:t>
+            </w:r>
+          </w:p>
+        </w:tc>
+      </w:tr>
+      <w:tr>
+        <w:tc>
+          <w:tcPr>
+            <w:tcW w:w="4508" w:type="dxa"/>
+          </w:tcPr>
+          <w:p>
+            <w:pPr>
+              <w:jc w:val="center"/>
+            </w:pPr>
+            <w:r>
+              <w:t>onHitRobot</w:t>
+            </w:r>
+          </w:p>
+        </w:tc>
+        <w:tc>
+          <w:tcPr>
+            <w:tcW w:w="4508" w:type="dxa"/>
+          </w:tcPr>
+          <w:p>
+            <w:pPr>
+              <w:jc w:val="center"/>
+            </w:pPr>
+            <w:r>
+              <w:t xml:space="preserve">navigationSkills </w:t>
+            </w:r>
+            <w:r>
+              <w:t>–</w:t>
+            </w:r>
+            <w:r>
+              <w:t xml:space="preserve"> 1</w:t>
+            </w:r>
+          </w:p>
+          <w:p>
+            <w:pPr>
+              <w:jc w:val="center"/>
+            </w:pPr>
+            <w:r>
+              <w:lastRenderedPageBreak/>
+              <w:t>roundDamageTaken +1</w:t>
+            </w:r>
+          </w:p>
+        </w:tc>
+      </w:tr>
+      <w:tr>
+        <w:tc>
+          <w:tcPr>
+            <w:tcW w:w="4508" w:type="dxa"/>
+          </w:tcPr>
+          <w:p>
+            <w:pPr>
+              <w:jc w:val="center"/>
+            </w:pPr>
+            <w:r>
+              <w:lastRenderedPageBreak/>
+              <w:t>onHitByBullet</w:t>
+            </w:r>
+          </w:p>
+        </w:tc>
+        <w:tc>
+          <w:tcPr>
+            <w:tcW w:w="4508" w:type="dxa"/>
+          </w:tcPr>
+          <w:p>
+            <w:pPr>
+              <w:jc w:val="center"/>
+            </w:pPr>
+            <w:r>
+              <w:t>roundDamageTaken + 1</w:t>
+            </w:r>
+          </w:p>
+          <w:p>
+            <w:pPr>
+              <w:jc w:val="center"/>
+            </w:pPr>
+            <w:r>
+              <w:t xml:space="preserve">defenseSkills </w:t>
+            </w:r>
+            <w:r>
+              <w:t>–</w:t>
+            </w:r>
+            <w:r>
+              <w:t xml:space="preserve"> 1</w:t>
+            </w:r>
+          </w:p>
+        </w:tc>
+      </w:tr>
+      <w:tr>
+        <w:tc>
+          <w:tcPr>
+            <w:tcW w:w="4508" w:type="dxa"/>
+          </w:tcPr>
+          <w:p>
+            <w:pPr>
+              <w:jc w:val="center"/>
+            </w:pPr>
+            <w:r>
+              <w:t>onHitWall</w:t>
+            </w:r>
+          </w:p>
+        </w:tc>
+        <w:tc>
+          <w:tcPr>
+            <w:tcW w:w="4508" w:type="dxa"/>
+          </w:tcPr>
+          <w:p>
+            <w:pPr>
+              <w:jc w:val="center"/>
+            </w:pPr>
+            <w:r>
+              <w:t xml:space="preserve">navigationSkills </w:t>
+            </w:r>
+            <w:r>
+              <w:t>–</w:t>
+            </w:r>
+            <w:r>
+              <w:t xml:space="preserve"> 1</w:t>
+            </w:r>
+          </w:p>
+          <w:p>
+            <w:pPr>
+              <w:jc w:val="center"/>
+            </w:pPr>
+            <w:r>
+              <w:t>roundDamageTaken + 1</w:t>
+            </w:r>
+          </w:p>
+        </w:tc>
+      </w:tr>
+    </w:tbl>
+    <w:p/>
+    <w:p>
+      <w:r>
+        <w:t>To add structure and flexibility to the crossover and mutation functions a token class was</w:t>
+      </w:r>
+      <w:r>
+        <w:t xml:space="preserve"> implemented to s</w:t>
+      </w:r>
+      <w:r>
+        <w:t>tore phenotype moves and scores as an object in java code. This allowed easier comparison of phenotype scores and manipulation of chromosome attributes during offspring creation. To allow this object ori</w:t>
+      </w:r>
+      <w:r>
+        <w:t>entation an encode/</w:t>
+      </w:r>
+      <w:r>
+        <w:t xml:space="preserve">decode function </w:t>
+      </w:r>
+      <w:r>
+        <w:t>w</w:t>
+      </w:r>
+      <w:r>
+        <w:t>as</w:t>
+      </w:r>
+      <w:r>
+        <w:t xml:space="preserve"> also </w:t>
+      </w:r>
+      <w:r>
+        <w:t>developed</w:t>
+      </w:r>
+      <w:r>
+        <w:t xml:space="preserve"> so that the population could be stored </w:t>
+      </w:r>
+      <w:r>
+        <w:t>as the string representations discussed early in the report.</w:t>
+      </w:r>
+      <w:r>
+        <w:t xml:space="preserve"> </w:t>
+      </w:r>
+    </w:p>
+    <w:p>
+      <w:r>
+        <w:t>To produce 100 children 200 parents are first selected using a roulette selection method. So to select 100 parents this is carried out by firstly sorting</w:t>
+      </w:r>
+      <w:r>
+        <w:t xml:space="preserve"> the gene strings</w:t>
+      </w:r>
+      <w:r>
+        <w:t xml:space="preserve"> by score and then selecting the first 20 parents from the top 20 results, the next 50 from the top 50 and the remaining from parents from anywhere in the list. This essentially acts as a probability based ranking system that delivers a more realistic gene</w:t>
+      </w:r>
+      <w:r>
+        <w:t xml:space="preserve"> selection</w:t>
+      </w:r>
+      <w:r>
+        <w:t>. This also helps to counter elitism within the population.</w:t>
+      </w:r>
+    </w:p>
+    <w:p>
+      <w:r>
+        <w:t>N-point crossover is used to create the initial offspring prior to mutation.</w:t>
+      </w:r>
+      <w:r>
+        <w:t xml:space="preserve"> A random number is generated between 0 and </w:t>
+      </w:r>
+      <w:r>
+        <w:t>the gene string</w:t>
+      </w:r>
+      <w:r>
+        <w:t xml:space="preserve"> length</w:t>
+      </w:r>
+      <w:r>
+        <w:t xml:space="preserve"> which represents the chromosomes that will be switched in the crossover</w:t>
+      </w:r>
+      <w:r>
+        <w:t>.</w:t>
+      </w:r>
+      <w:r>
+        <w:t xml:space="preserve"> Consideration</w:t>
+      </w:r>
+      <w:r>
+        <w:t xml:space="preserve"> was taken into account</w:t>
+      </w:r>
+      <w:r>
+        <w:t xml:space="preserve"> that</w:t>
+      </w:r>
+      <w:r>
+        <w:t xml:space="preserve"> when</w:t>
+      </w:r>
+      <w:r>
+        <w:t xml:space="preserve"> </w:t>
+      </w:r>
+      <w:r>
+        <w:t xml:space="preserve">a </w:t>
+      </w:r>
+      <w:r>
+        <w:t xml:space="preserve">0 point crossover could occur </w:t>
+      </w:r>
+      <w:r>
+        <w:t>resulting in no modification to the gene. This was left in as again it delivers a better</w:t>
+      </w:r>
+      <w:r>
+        <w:t xml:space="preserve"> natural selection</w:t>
+      </w:r>
+      <w:r>
+        <w:t xml:space="preserve"> and adds more variety of phenotype genes</w:t>
+      </w:r>
+      <w:r>
+        <w:t>.</w:t>
+      </w:r>
+      <w:r>
+        <w:t xml:space="preserve"> </w:t>
+      </w:r>
+      <w:r>
+        <w:t>There is a set mutation rate of 5% of the population</w:t>
+      </w:r>
+      <w:r>
+        <w:t xml:space="preserve">. Once the generation child population has been created 5% of the mutation </w:t>
+      </w:r>
+    </w:p>
+    <w:p>
+      <w:pPr>
+        <w:pStyle w:val="Heading3"/>
+        <w:rPr>
+          <w:b/>
           <w:color w:val="auto"/>
         </w:rPr>
-        <w:t>Robot 2</w:t>
-      </w:r>
-      <w:bookmarkEnd w:id="3"/>
-    </w:p>
-    <w:p>
-      <w:pPr>
-        <w:pStyle w:val="ListParagraph"/>
-        <w:ind w:left="405"/>
-      </w:pPr>
-      <w:r>
-        <w:t>Design</w:t>
-      </w:r>
-    </w:p>
-    <w:p>
-      <w:pPr>
-        <w:pStyle w:val="ListParagraph"/>
-        <w:ind w:left="405"/>
-      </w:pPr>
-      <w:r>
-        <w:t>Results</w:t>
-      </w:r>
-    </w:p>
-    <w:p>
-      <w:pPr>
-        <w:pStyle w:val="ListParagraph"/>
-        <w:ind w:left="405"/>
-      </w:pPr>
-      <w:r>
-        <w:t>Conclusion</w:t>
-      </w:r>
-    </w:p>
-    <w:p>
-      <w:pPr>
-        <w:pStyle w:val="Heading2"/>
+      </w:pPr>
+      <w:bookmarkStart w:id="4" w:name="_Toc446574202"/>
+      <w:r>
         <w:rPr>
+          <w:b/>
           <w:color w:val="auto"/>
         </w:rPr>
-      </w:pPr>
-    </w:p>
-    <w:p>
-      <w:pPr>
-        <w:pStyle w:val="Heading2"/>
+        <w:t>Results</w:t>
+      </w:r>
+      <w:bookmarkEnd w:id="4"/>
+    </w:p>
+    <w:p>
+      <w:r>
         <w:rPr>
+          <w:sz w:val="16"/>
+        </w:rPr>
+        <w:softHyphen/>
+      </w:r>
+      <w:r>
+        <w:rPr>
+          <w:sz w:val="16"/>
+        </w:rPr>
+        <w:softHyphen/>
+      </w:r>
+      <w:r>
+        <w:rPr>
+          <w:sz w:val="16"/>
+        </w:rPr>
+        <w:softHyphen/>
+      </w:r>
+      <w:r>
+        <w:rPr>
+          <w:sz w:val="16"/>
+        </w:rPr>
+        <w:softHyphen/>
+      </w:r>
+      <w:r>
+        <w:t>The ‘TomBedford_GARobot’ r</w:t>
+      </w:r>
+      <w:r>
+        <w:t>obot</w:t>
+      </w:r>
+      <w:r>
+        <w:t xml:space="preserve"> was subject to</w:t>
+      </w:r>
+      <w:r>
+        <w:t xml:space="preserve"> testing against the sample roboc</w:t>
+      </w:r>
+      <w:r>
+        <w:t>o</w:t>
+      </w:r>
+      <w:r>
+        <w:t>de</w:t>
+      </w:r>
+      <w:r>
+        <w:t xml:space="preserve"> robot</w:t>
+      </w:r>
+      <w:r>
+        <w:t xml:space="preserve"> ‘Tracker Bot’</w:t>
+      </w:r>
+      <w:r>
+        <w:t xml:space="preserve"> over 250</w:t>
+      </w:r>
+      <w:r>
+        <w:t xml:space="preserve"> generations. The fitness score of the developed Robot represents the damage taken over all rounds by wall, bullet and robot impacts throughout</w:t>
+      </w:r>
+      <w:r>
+        <w:t xml:space="preserve"> the</w:t>
+      </w:r>
+      <w:r>
+        <w:t xml:space="preserve"> generations. The maximum and </w:t>
+      </w:r>
+      <w:r>
+        <w:t>average damage sustained can be seen in figure.5 below.</w:t>
+      </w:r>
+      <w:r>
+        <w:t xml:space="preserve"> It can be seen from the diagram that the local optimum is being reached quickly. This test was without mutation introduced into the population</w:t>
+      </w:r>
+      <w:r>
+        <w:t xml:space="preserve"> </w:t>
+      </w:r>
+    </w:p>
+    <w:p>
+      <w:r>
+        <w:rPr>
+          <w:b/>
+        </w:rPr>
+        <w:t xml:space="preserve">Figure.5 </w:t>
+      </w:r>
+      <w:r>
+        <w:t xml:space="preserve">Round damage taken throughout </w:t>
+      </w:r>
+      <w:r>
+        <w:t>generations</w:t>
+      </w:r>
+    </w:p>
+    <w:p>
+      <w:r>
+        <w:drawing>
+          <wp:anchor distT="0" distB="0" distL="114300" distR="114300" simplePos="0" relativeHeight="251662336" behindDoc="0" locked="0" layoutInCell="1" allowOverlap="1" wp14:anchorId="1BF84938" wp14:editId="1F1D98B3">
+            <wp:simplePos x="0" y="0"/>
+            <wp:positionH relativeFrom="column">
+              <wp:posOffset>468151</wp:posOffset>
+            </wp:positionH>
+            <wp:positionV relativeFrom="paragraph">
+              <wp:posOffset>12065</wp:posOffset>
+            </wp:positionV>
+            <wp:extent cx="4722495" cy="2743200"/>
+            <wp:effectExtent l="0" t="0" r="1905" b="0"/>
+            <wp:wrapSquare wrapText="bothSides"/>
+            <wp:docPr id="1" name="Picture 1"/>
+            <wp:cNvGraphicFramePr>
+              <a:graphicFrameLocks xmlns:a="http://schemas.openxmlformats.org/drawingml/2006/main" noChangeAspect="1"/>
+            </wp:cNvGraphicFramePr>
+            <a:graphic xmlns:a="http://schemas.openxmlformats.org/drawingml/2006/main">
+              <a:graphicData uri="http://schemas.openxmlformats.org/drawingml/2006/picture">
+                <pic:pic xmlns:pic="http://schemas.openxmlformats.org/drawingml/2006/picture">
+                  <pic:nvPicPr>
+                    <pic:cNvPr id="1" name=""/>
+                    <pic:cNvPicPr/>
+                  </pic:nvPicPr>
+                  <pic:blipFill>
+                    <a:blip r:embed="rId10">
+                      <a:extLst>
+                        <a:ext uri="{28A0092B-C50C-407E-A947-70E740481C1C}">
+                          <a14:useLocalDpi xmlns:a14="http://schemas.microsoft.com/office/drawing/2010/main" val="0"/>
+                        </a:ext>
+                      </a:extLst>
+                    </a:blip>
+                    <a:stretch>
+                      <a:fillRect/>
+                    </a:stretch>
+                  </pic:blipFill>
+                  <pic:spPr>
+                    <a:xfrm>
+                      <a:off x="0" y="0"/>
+                      <a:ext cx="4722495" cy="2743200"/>
+                    </a:xfrm>
+                    <a:prstGeom prst="rect">
+                      <a:avLst/>
+                    </a:prstGeom>
+                  </pic:spPr>
+                </pic:pic>
+              </a:graphicData>
+            </a:graphic>
+            <wp14:sizeRelH relativeFrom="page">
+              <wp14:pctWidth>0</wp14:pctWidth>
+            </wp14:sizeRelH>
+            <wp14:sizeRelV relativeFrom="page">
+              <wp14:pctHeight>0</wp14:pctHeight>
+            </wp14:sizeRelV>
+          </wp:anchor>
+        </w:drawing>
+      </w:r>
+    </w:p>
+    <w:p/>
+    <w:p/>
+    <w:p/>
+    <w:p/>
+    <w:p>
+      <w:pPr>
+        <w:rPr>
+          <w:b/>
+        </w:rPr>
+      </w:pPr>
+      <w:r>
+        <w:rPr>
+          <w:b/>
+        </w:rPr>
+        <w:lastRenderedPageBreak/>
+        <w:t xml:space="preserve">Figure.6 </w:t>
+      </w:r>
+      <w:r>
+        <w:t>Round damage</w:t>
+      </w:r>
+      <w:r>
+        <w:t xml:space="preserve"> taken vs Tracker bot</w:t>
+      </w:r>
+    </w:p>
+    <w:p>
+      <w:pPr>
+        <w:pStyle w:val="Heading3"/>
+        <w:rPr>
+          <w:b/>
           <w:color w:val="auto"/>
         </w:rPr>
       </w:pPr>
+      <w:bookmarkStart w:id="5" w:name="_Toc446574158"/>
+      <w:bookmarkStart w:id="6" w:name="_Toc446574203"/>
       <w:r>
         <w:rPr>
+          <w:noProof/>
+        </w:rPr>
+        <w:pict>
+          <v:shape id="_x0000_s1029" type="#_x0000_t75" style="position:absolute;margin-left:44.8pt;margin-top:13.35pt;width:372pt;height:208.5pt;z-index:251661312;mso-position-horizontal-relative:text;mso-position-vertical-relative:text;mso-width-relative:page;mso-height-relative:page">
+            <v:imagedata r:id="rId11" o:title="Untitled"/>
+            <w10:wrap type="square"/>
+          </v:shape>
+        </w:pict>
+      </w:r>
+      <w:bookmarkEnd w:id="5"/>
+      <w:bookmarkEnd w:id="6"/>
+    </w:p>
+    <w:p/>
+    <w:p>
+      <w:pPr>
+        <w:pStyle w:val="Heading3"/>
+        <w:rPr>
+          <w:b/>
           <w:color w:val="auto"/>
         </w:rPr>
-        <w:t xml:space="preserve"> </w:t>
-      </w:r>
-      <w:bookmarkStart w:id="4" w:name="_Toc443996095"/>
-      <w:r>
-        <w:rPr>
-          <w:color w:val="auto"/>
-        </w:rPr>
-        <w:t>Robot 3</w:t>
-      </w:r>
-      <w:bookmarkEnd w:id="4"/>
-    </w:p>
-    <w:p>
-      <w:pPr>
-        <w:pStyle w:val="ListParagraph"/>
-        <w:ind w:left="405"/>
-      </w:pPr>
-      <w:r>
-        <w:t>Design</w:t>
-      </w:r>
-    </w:p>
-    <w:p>
-      <w:pPr>
-        <w:pStyle w:val="ListParagraph"/>
-        <w:ind w:left="405"/>
-      </w:pPr>
-      <w:r>
-        <w:t>Results</w:t>
-      </w:r>
-    </w:p>
-    <w:p>
-      <w:pPr>
-        <w:pStyle w:val="ListParagraph"/>
-        <w:ind w:left="405"/>
-      </w:pPr>
-      <w:r>
-        <w:t>Conclusion</w:t>
+      </w:pPr>
+    </w:p>
+    <w:p/>
+    <w:p/>
+    <w:p/>
+    <w:p/>
+    <w:p/>
+    <w:p/>
+    <w:p/>
+    <w:p/>
+    <w:p/>
+    <w:p>
+      <w:r>
+        <w:t xml:space="preserve">The next experiment displayed in figure 6 shows the results of the same test but with </w:t>
+      </w:r>
+      <w:r>
+        <w:t>a mutation chance of</w:t>
+      </w:r>
+      <w:r>
+        <w:t xml:space="preserve"> 5</w:t>
+      </w:r>
+      <w:r>
+        <w:t>%.</w:t>
+      </w:r>
+      <w:r>
+        <w:t xml:space="preserve"> The proportionate percentage of mutation within a population is generally quite low. </w:t>
       </w:r>
     </w:p>
     <w:p>
@@ -1312,7 +2535,99 @@
           <w:color w:val="auto"/>
         </w:rPr>
       </w:pPr>
-      <w:bookmarkStart w:id="5" w:name="_Toc443996096"/>
+      <w:bookmarkStart w:id="7" w:name="_Toc446574204"/>
+      <w:r>
+        <w:rPr>
+          <w:color w:val="auto"/>
+        </w:rPr>
+        <w:t>Conclusion</w:t>
+      </w:r>
+      <w:bookmarkEnd w:id="7"/>
+    </w:p>
+    <w:p>
+      <w:pPr>
+        <w:rPr>
+          <w:sz w:val="28"/>
+        </w:rPr>
+      </w:pPr>
+      <w:r>
+        <w:t xml:space="preserve"> </w:t>
+      </w:r>
+    </w:p>
+    <w:p>
+      <w:pPr>
+        <w:spacing w:after="0"/>
+      </w:pPr>
+      <w:r>
+        <w:t>By scoring the phenotypes with incremented/decremented attributes on even</w:t>
+      </w:r>
+      <w:r>
+        <w:t>t actions</w:t>
+      </w:r>
+      <w:r>
+        <w:t xml:space="preserve"> a local optimum was reached quite quickly.</w:t>
+      </w:r>
+      <w:r>
+        <w:t xml:space="preserve"> Creating a new random set of behaviours on </w:t>
+      </w:r>
+      <w:r>
+        <w:t>each event could off</w:t>
+      </w:r>
+      <w:r>
+        <w:t xml:space="preserve"> increased the natural evolutionary</w:t>
+      </w:r>
+      <w:r>
+        <w:t xml:space="preserve"> of the</w:t>
+      </w:r>
+      <w:r>
+        <w:t xml:space="preserve"> Generic Algorithm.</w:t>
+      </w:r>
+    </w:p>
+    <w:p>
+      <w:pPr>
+        <w:spacing w:after="0"/>
+      </w:pPr>
+      <w:r>
+        <w:t>A</w:t>
+      </w:r>
+      <w:r>
+        <w:t xml:space="preserve">pplying mutation increased the time it took for the evolved robot to reach a local optimum </w:t>
+      </w:r>
+      <w:r>
+        <w:t>increasing its evolutionary aspect. The mutation has injected more diversity into the population combating elitist genes.</w:t>
+      </w:r>
+    </w:p>
+    <w:p>
+      <w:r>
+        <w:t>With the knowledge I have now of Genetic programming</w:t>
+      </w:r>
+      <w:r>
+        <w:t xml:space="preserve"> and its code structure I would of implemented the Genotype</w:t>
+      </w:r>
+      <w:r>
+        <w:t xml:space="preserve"> and Phenotypes in tree structure as nearer to the end of this assignment token classes where developed to help manage crossover and mutation.</w:t>
+      </w:r>
+      <w:r>
+        <w:t xml:space="preserve"> More testing could be done with more time to spare too demonstrate how the evolved robot tactics who measure against other simple robocode bots.</w:t>
+      </w:r>
+      <w:bookmarkStart w:id="8" w:name="_GoBack"/>
+      <w:bookmarkEnd w:id="8"/>
+    </w:p>
+    <w:p/>
+    <w:p/>
+    <w:p/>
+    <w:p>
+      <w:pPr>
+        <w:rPr>
+          <w:rFonts w:asciiTheme="majorHAnsi" w:eastAsiaTheme="majorEastAsia" w:hAnsiTheme="majorHAnsi" w:cstheme="majorBidi"/>
+          <w:sz w:val="32"/>
+          <w:szCs w:val="32"/>
+        </w:rPr>
+      </w:pPr>
+      <w:bookmarkStart w:id="9" w:name="_Toc446574205"/>
+      <w:r>
+        <w:br w:type="page"/>
+      </w:r>
     </w:p>
     <w:p>
       <w:pPr>
@@ -1325,29 +2640,7 @@
         <w:rPr>
           <w:color w:val="auto"/>
         </w:rPr>
-        <w:t>Conclusion</w:t>
-      </w:r>
-      <w:bookmarkEnd w:id="5"/>
-      <w:r>
-        <w:rPr>
-          <w:color w:val="auto"/>
-        </w:rPr>
-        <w:t xml:space="preserve"> </w:t>
-      </w:r>
-    </w:p>
-    <w:p/>
-    <w:p>
-      <w:pPr>
-        <w:pStyle w:val="Heading1"/>
-        <w:rPr>
-          <w:color w:val="auto"/>
-        </w:rPr>
-      </w:pPr>
-      <w:bookmarkStart w:id="6" w:name="_Toc443996097"/>
-      <w:r>
-        <w:rPr>
-          <w:color w:val="auto"/>
-        </w:rPr>
+        <w:lastRenderedPageBreak/>
         <w:t>R</w:t>
       </w:r>
       <w:r>
@@ -1356,77 +2649,96 @@
         </w:rPr>
         <w:t>eferences</w:t>
       </w:r>
-      <w:bookmarkEnd w:id="6"/>
-    </w:p>
-    <w:p>
-      <w:r>
-        <w:t xml:space="preserve">GA: </w:t>
-      </w:r>
-      <w:hyperlink r:id="rId10" w:history="1">
-        <w:r>
-          <w:rPr>
-            <w:rStyle w:val="Hyperlink"/>
-          </w:rPr>
-          <w:t>https://kunuk.wordpress.com/2010/09/27/genetic-algorithm-example-with-java/</w:t>
-        </w:r>
-      </w:hyperlink>
-      <w:r>
-        <w:t xml:space="preserve"> </w:t>
-      </w:r>
-    </w:p>
-    <w:p>
-      <w:r>
-        <w:t xml:space="preserve">Genetic Algorithms, available at: </w:t>
-      </w:r>
-      <w:hyperlink r:id="rId11" w:history="1">
-        <w:r>
-          <w:rPr>
-            <w:rStyle w:val="Hyperlink"/>
-          </w:rPr>
-          <w:t>http://techeffigytutorials.blogspot.co.uk/2015/02/the-genetic-algorithm-explained.html</w:t>
-        </w:r>
-      </w:hyperlink>
-      <w:r>
-        <w:t xml:space="preserve"> </w:t>
-      </w:r>
-    </w:p>
-    <w:p>
-      <w:r>
-        <w:t xml:space="preserve">More GA tutorials, available at: </w:t>
+      <w:bookmarkEnd w:id="9"/>
+    </w:p>
+    <w:p/>
+    <w:p>
+      <w:r>
+        <w:t xml:space="preserve">[1] A Beginning guide to Evolutionary Algorithms. Available at: </w:t>
       </w:r>
       <w:hyperlink r:id="rId12" w:history="1">
         <w:r>
           <w:rPr>
             <w:rStyle w:val="Hyperlink"/>
           </w:rPr>
-          <w:t>http://www.ai-junkie.com/ga/intro/gat3.html</w:t>
+          <w:t>http://www.perlmonks.org/?node_id=298877</w:t>
         </w:r>
       </w:hyperlink>
-      <w:r>
-        <w:t xml:space="preserve"> </w:t>
-      </w:r>
-    </w:p>
-    <w:p>
-      <w:r>
-        <w:t xml:space="preserve">Red and Black binary tree implementation. Available at: </w:t>
+    </w:p>
+    <w:p>
+      <w:r>
+        <w:t xml:space="preserve">[2] Comparison study of Genetic and Evolutionary algorithms. Available at: </w:t>
       </w:r>
       <w:hyperlink r:id="rId13" w:history="1">
         <w:r>
           <w:rPr>
             <w:rStyle w:val="Hyperlink"/>
           </w:rPr>
-          <w:t>https://gist.github.com/aspyct/3129371</w:t>
+          <w:t>http://ieeexplore.ieee.org/xpl/login.jsp?tp=&amp;arnumber=1380654&amp;url=http%3A%2F%2Fieeexplore.ieee.org%2Fxpls%2Fabs_all.jsp%3Farnumber%3D1380654</w:t>
         </w:r>
       </w:hyperlink>
+    </w:p>
+    <w:p>
+      <w:r>
+        <w:t xml:space="preserve">[3] Robocode API. Available at: </w:t>
+      </w:r>
+      <w:hyperlink r:id="rId14" w:history="1">
+        <w:r>
+          <w:rPr>
+            <w:rStyle w:val="Hyperlink"/>
+          </w:rPr>
+          <w:t>http://robocode.sourceforge.net/</w:t>
+        </w:r>
+      </w:hyperlink>
       <w:r>
         <w:t xml:space="preserve"> </w:t>
       </w:r>
-      <w:bookmarkStart w:id="7" w:name="_GoBack"/>
-      <w:bookmarkEnd w:id="7"/>
+    </w:p>
+    <w:p>
+      <w:r>
+        <w:t xml:space="preserve">[4] </w:t>
+      </w:r>
+      <w:r>
+        <w:t xml:space="preserve">A.E. Eiben, J.E.Smith., </w:t>
+      </w:r>
+      <w:r>
+        <w:rPr>
+          <w:i/>
+        </w:rPr>
+        <w:t>“Introduction to Evolutionary Computing”</w:t>
+      </w:r>
+      <w:r>
+        <w:t xml:space="preserve">. </w:t>
+      </w:r>
+      <w:r>
+        <w:t>Springer, Natural Computing Series</w:t>
+      </w:r>
+      <w:r>
+        <w:t>.</w:t>
+      </w:r>
+    </w:p>
+    <w:p>
+      <w:r>
+        <w:t xml:space="preserve">[5] </w:t>
+      </w:r>
+      <w:r>
+        <w:t xml:space="preserve">Genetic Algorithms: </w:t>
+      </w:r>
+      <w:hyperlink r:id="rId15" w:history="1">
+        <w:r>
+          <w:rPr>
+            <w:rStyle w:val="Hyperlink"/>
+          </w:rPr>
+          <w:t>http://www.doc.ic.ac.uk/~nd/surprise_96/journal/vol1/hmw/article1.html#introduction</w:t>
+        </w:r>
+      </w:hyperlink>
+      <w:r>
+        <w:t xml:space="preserve"> </w:t>
+      </w:r>
     </w:p>
     <w:sectPr>
-      <w:headerReference w:type="default" r:id="rId14"/>
-      <w:footerReference w:type="default" r:id="rId15"/>
+      <w:headerReference w:type="default" r:id="rId16"/>
+      <w:footerReference w:type="default" r:id="rId17"/>
       <w:pgSz w:w="11906" w:h="16838"/>
       <w:pgMar w:top="1440" w:right="1440" w:bottom="1440" w:left="1440" w:header="708" w:footer="708" w:gutter="0"/>
       <w:pgNumType w:start="0"/>
@@ -1497,7 +2809,7 @@
           <w:rPr>
             <w:noProof/>
           </w:rPr>
-          <w:t>3</w:t>
+          <w:t>6</w:t>
         </w:r>
         <w:r>
           <w:rPr>
@@ -2343,6 +3655,28 @@
       <w:szCs w:val="26"/>
     </w:rPr>
   </w:style>
+  <w:style w:type="paragraph" w:styleId="Heading3">
+    <w:name w:val="heading 3"/>
+    <w:basedOn w:val="Normal"/>
+    <w:next w:val="Normal"/>
+    <w:link w:val="Heading3Char"/>
+    <w:uiPriority w:val="9"/>
+    <w:unhideWhenUsed/>
+    <w:qFormat/>
+    <w:rsid w:val="00EB71B3"/>
+    <w:pPr>
+      <w:keepNext/>
+      <w:keepLines/>
+      <w:spacing w:before="40" w:after="0"/>
+      <w:outlineLvl w:val="2"/>
+    </w:pPr>
+    <w:rPr>
+      <w:rFonts w:asciiTheme="majorHAnsi" w:eastAsiaTheme="majorEastAsia" w:hAnsiTheme="majorHAnsi" w:cstheme="majorBidi"/>
+      <w:color w:val="1F4D78" w:themeColor="accent1" w:themeShade="7F"/>
+      <w:sz w:val="24"/>
+      <w:szCs w:val="24"/>
+    </w:rPr>
+  </w:style>
   <w:style w:type="character" w:default="1" w:styleId="DefaultParagraphFont">
     <w:name w:val="Default Paragraph Font"/>
     <w:uiPriority w:val="1"/>
@@ -2561,6 +3895,51 @@
       <w:ind w:left="220"/>
     </w:pPr>
   </w:style>
+  <w:style w:type="character" w:customStyle="1" w:styleId="Heading3Char">
+    <w:name w:val="Heading 3 Char"/>
+    <w:basedOn w:val="DefaultParagraphFont"/>
+    <w:link w:val="Heading3"/>
+    <w:uiPriority w:val="9"/>
+    <w:rsid w:val="00EB71B3"/>
+    <w:rPr>
+      <w:rFonts w:asciiTheme="majorHAnsi" w:eastAsiaTheme="majorEastAsia" w:hAnsiTheme="majorHAnsi" w:cstheme="majorBidi"/>
+      <w:color w:val="1F4D78" w:themeColor="accent1" w:themeShade="7F"/>
+      <w:sz w:val="24"/>
+      <w:szCs w:val="24"/>
+    </w:rPr>
+  </w:style>
+  <w:style w:type="paragraph" w:styleId="TOC3">
+    <w:name w:val="toc 3"/>
+    <w:basedOn w:val="Normal"/>
+    <w:next w:val="Normal"/>
+    <w:autoRedefine/>
+    <w:uiPriority w:val="39"/>
+    <w:unhideWhenUsed/>
+    <w:rsid w:val="007544D0"/>
+    <w:pPr>
+      <w:spacing w:after="100"/>
+      <w:ind w:left="440"/>
+    </w:pPr>
+  </w:style>
+  <w:style w:type="table" w:styleId="TableGrid">
+    <w:name w:val="Table Grid"/>
+    <w:basedOn w:val="TableNormal"/>
+    <w:uiPriority w:val="39"/>
+    <w:rsid w:val="005839A9"/>
+    <w:pPr>
+      <w:spacing w:after="0" w:line="240" w:lineRule="auto"/>
+    </w:pPr>
+    <w:tblPr>
+      <w:tblBorders>
+        <w:top w:val="single" w:sz="4" w:space="0" w:color="auto"/>
+        <w:left w:val="single" w:sz="4" w:space="0" w:color="auto"/>
+        <w:bottom w:val="single" w:sz="4" w:space="0" w:color="auto"/>
+        <w:right w:val="single" w:sz="4" w:space="0" w:color="auto"/>
+        <w:insideH w:val="single" w:sz="4" w:space="0" w:color="auto"/>
+        <w:insideV w:val="single" w:sz="4" w:space="0" w:color="auto"/>
+      </w:tblBorders>
+    </w:tblPr>
+  </w:style>
 </w:styles>
 </file>
 
@@ -2692,37 +4071,6 @@
         </w:p>
       </w:docPartBody>
     </w:docPart>
-    <w:docPart>
-      <w:docPartPr>
-        <w:name w:val="50710D1F1347473E836AB75B08F539EE"/>
-        <w:category>
-          <w:name w:val="General"/>
-          <w:gallery w:val="placeholder"/>
-        </w:category>
-        <w:types>
-          <w:type w:val="bbPlcHdr"/>
-        </w:types>
-        <w:behaviors>
-          <w:behavior w:val="content"/>
-        </w:behaviors>
-        <w:guid w:val="{8C3908E2-6342-4B3B-AFAF-6A4A2557B460}"/>
-      </w:docPartPr>
-      <w:docPartBody>
-        <w:p>
-          <w:pPr>
-            <w:pStyle w:val="50710D1F1347473E836AB75B08F539EE"/>
-          </w:pPr>
-          <w:r>
-            <w:rPr>
-              <w:color w:val="5B9BD5" w:themeColor="accent1"/>
-              <w:sz w:val="28"/>
-              <w:szCs w:val="28"/>
-            </w:rPr>
-            <w:t>[Date]</w:t>
-          </w:r>
-        </w:p>
-      </w:docPartBody>
-    </w:docPart>
   </w:docParts>
 </w:glossaryDocument>
 </file>
@@ -2795,6 +4143,7 @@
     <w:rsid w:val="00AD7A73"/>
     <w:rsid w:val="00B9327A"/>
     <w:rsid w:val="00EA3A94"/>
+    <w:rsid w:val="00EE1025"/>
   </w:rsids>
   <m:mathPr>
     <m:mathFont m:val="Cambria Math"/>
@@ -3553,7 +4902,7 @@
 </file>
 
 <file path=customXml/itemProps2.xml><?xml version="1.0" encoding="utf-8"?>
-<ds:datastoreItem xmlns:ds="http://schemas.openxmlformats.org/officeDocument/2006/customXml" ds:itemID="{02E43860-D36A-40C0-B699-4E8C29CA5C5E}">
+<ds:datastoreItem xmlns:ds="http://schemas.openxmlformats.org/officeDocument/2006/customXml" ds:itemID="{491A2F3C-F2F1-474C-94B6-8C770AAC886E}">
   <ds:schemaRefs>
     <ds:schemaRef ds:uri="http://schemas.openxmlformats.org/officeDocument/2006/bibliography"/>
   </ds:schemaRefs>

</xml_diff>